<commit_message>
20200130{finishing up the Poster}
</commit_message>
<xml_diff>
--- a/Background/Background V1.1.docx
+++ b/Background/Background V1.1.docx
@@ -10,6 +10,7 @@
           <w:docPartUnique/>
         </w:docPartObj>
       </w:sdtPr>
+      <w:sdtEndPr/>
       <w:sdtContent>
         <w:p>
           <w:r>
@@ -161,6 +162,7 @@
                                         <w:dataBinding w:prefixMappings="xmlns:ns0='http://purl.org/dc/elements/1.1/' xmlns:ns1='http://schemas.openxmlformats.org/package/2006/metadata/core-properties' " w:xpath="/ns1:coreProperties[1]/ns0:title[1]" w:storeItemID="{6C3C8BC8-F283-45AE-878A-BAB7291924A1}"/>
                                         <w:text/>
                                       </w:sdtPr>
+                                      <w:sdtEndPr/>
                                       <w:sdtContent>
                                         <w:p>
                                           <w:pPr>
@@ -199,6 +201,7 @@
                                         <w:dataBinding w:prefixMappings="xmlns:ns0='http://purl.org/dc/elements/1.1/' xmlns:ns1='http://schemas.openxmlformats.org/package/2006/metadata/core-properties' " w:xpath="/ns1:coreProperties[1]/ns0:subject[1]" w:storeItemID="{6C3C8BC8-F283-45AE-878A-BAB7291924A1}"/>
                                         <w:text/>
                                       </w:sdtPr>
+                                      <w:sdtEndPr/>
                                       <w:sdtContent>
                                         <w:p>
                                           <w:pPr>
@@ -265,6 +268,7 @@
                                         <w:dataBinding w:prefixMappings="xmlns:ns0='http://purl.org/dc/elements/1.1/' xmlns:ns1='http://schemas.openxmlformats.org/package/2006/metadata/core-properties' " w:xpath="/ns1:coreProperties[1]/ns0:creator[1]" w:storeItemID="{6C3C8BC8-F283-45AE-878A-BAB7291924A1}"/>
                                         <w:text/>
                                       </w:sdtPr>
+                                      <w:sdtEndPr/>
                                       <w:sdtContent>
                                         <w:p>
                                           <w:pPr>
@@ -301,6 +305,7 @@
                                           <w:dataBinding w:prefixMappings="xmlns:ns0='http://purl.org/dc/elements/1.1/' xmlns:ns1='http://schemas.openxmlformats.org/package/2006/metadata/core-properties' " w:xpath="/ns1:coreProperties[1]/ns1:category[1]" w:storeItemID="{6C3C8BC8-F283-45AE-878A-BAB7291924A1}"/>
                                           <w:text/>
                                         </w:sdtPr>
+                                        <w:sdtEndPr/>
                                         <w:sdtContent>
                                           <w:r>
                                             <w:rPr>
@@ -437,6 +442,7 @@
                                   <w:dataBinding w:prefixMappings="xmlns:ns0='http://purl.org/dc/elements/1.1/' xmlns:ns1='http://schemas.openxmlformats.org/package/2006/metadata/core-properties' " w:xpath="/ns1:coreProperties[1]/ns0:title[1]" w:storeItemID="{6C3C8BC8-F283-45AE-878A-BAB7291924A1}"/>
                                   <w:text/>
                                 </w:sdtPr>
+                                <w:sdtEndPr/>
                                 <w:sdtContent>
                                   <w:p>
                                     <w:pPr>
@@ -475,6 +481,7 @@
                                   <w:dataBinding w:prefixMappings="xmlns:ns0='http://purl.org/dc/elements/1.1/' xmlns:ns1='http://schemas.openxmlformats.org/package/2006/metadata/core-properties' " w:xpath="/ns1:coreProperties[1]/ns0:subject[1]" w:storeItemID="{6C3C8BC8-F283-45AE-878A-BAB7291924A1}"/>
                                   <w:text/>
                                 </w:sdtPr>
+                                <w:sdtEndPr/>
                                 <w:sdtContent>
                                   <w:p>
                                     <w:pPr>
@@ -541,6 +548,7 @@
                                   <w:dataBinding w:prefixMappings="xmlns:ns0='http://purl.org/dc/elements/1.1/' xmlns:ns1='http://schemas.openxmlformats.org/package/2006/metadata/core-properties' " w:xpath="/ns1:coreProperties[1]/ns0:creator[1]" w:storeItemID="{6C3C8BC8-F283-45AE-878A-BAB7291924A1}"/>
                                   <w:text/>
                                 </w:sdtPr>
+                                <w:sdtEndPr/>
                                 <w:sdtContent>
                                   <w:p>
                                     <w:pPr>
@@ -577,6 +585,7 @@
                                     <w:dataBinding w:prefixMappings="xmlns:ns0='http://purl.org/dc/elements/1.1/' xmlns:ns1='http://schemas.openxmlformats.org/package/2006/metadata/core-properties' " w:xpath="/ns1:coreProperties[1]/ns1:category[1]" w:storeItemID="{6C3C8BC8-F283-45AE-878A-BAB7291924A1}"/>
                                     <w:text/>
                                   </w:sdtPr>
+                                  <w:sdtEndPr/>
                                   <w:sdtContent>
                                     <w:r>
                                       <w:rPr>
@@ -623,6 +632,184 @@
           <w:bCs/>
         </w:rPr>
         <w:lastRenderedPageBreak/>
+        <w:t>The Traditional Monolithic systems have not the ability to sustain the learning systems and they don’t scalable enough to integrate new methodologies of learning from the external environments.</w:t>
+      </w:r>
+      <w:r>
+        <w:rPr>
+          <w:rFonts w:hint="cs"/>
+          <w:b/>
+          <w:bCs/>
+          <w:rtl/>
+        </w:rPr>
+        <w:t xml:space="preserve"> </w:t>
+      </w:r>
+      <w:r>
+        <w:rPr>
+          <w:b/>
+          <w:bCs/>
+        </w:rPr>
+        <w:t>Accepting the Microservice architecture and the Agile process to these environments make a new life for solving all the problems</w:t>
+      </w:r>
+      <w:r>
+        <w:rPr>
+          <w:b/>
+          <w:bCs/>
+        </w:rPr>
+        <w:t>.</w:t>
+      </w:r>
+    </w:p>
+    <w:p>
+      <w:pPr>
+        <w:pStyle w:val="ListParagraph"/>
+        <w:rPr>
+          <w:b/>
+          <w:bCs/>
+        </w:rPr>
+      </w:pPr>
+    </w:p>
+    <w:p>
+      <w:pPr>
+        <w:pStyle w:val="ListParagraph"/>
+        <w:numPr>
+          <w:ilvl w:val="0"/>
+          <w:numId w:val="1"/>
+        </w:numPr>
+        <w:rPr>
+          <w:b/>
+          <w:bCs/>
+        </w:rPr>
+      </w:pPr>
+      <w:r>
+        <w:rPr>
+          <w:b/>
+          <w:bCs/>
+        </w:rPr>
+        <w:t>Imagine that the faculty need to adapt a new service, with different development architecture and different programming language</w:t>
+      </w:r>
+      <w:r>
+        <w:rPr>
+          <w:b/>
+          <w:bCs/>
+        </w:rPr>
+        <w:t>s</w:t>
+      </w:r>
+      <w:r>
+        <w:rPr>
+          <w:b/>
+          <w:bCs/>
+        </w:rPr>
+        <w:t>, the traditional systems can’t handle it, but the Microservice have this ability to merge and conquer</w:t>
+      </w:r>
+      <w:r>
+        <w:rPr>
+          <w:b/>
+          <w:bCs/>
+        </w:rPr>
+        <w:t xml:space="preserve"> all</w:t>
+      </w:r>
+      <w:r>
+        <w:rPr>
+          <w:b/>
+          <w:bCs/>
+        </w:rPr>
+        <w:t xml:space="preserve"> other systems</w:t>
+      </w:r>
+      <w:r>
+        <w:rPr>
+          <w:b/>
+          <w:bCs/>
+        </w:rPr>
+        <w:t>; make the process of development very easy by divide the development teams to SCRUMS.</w:t>
+      </w:r>
+    </w:p>
+    <w:p>
+      <w:pPr>
+        <w:pStyle w:val="ListParagraph"/>
+        <w:rPr>
+          <w:b/>
+          <w:bCs/>
+        </w:rPr>
+      </w:pPr>
+      <w:r>
+        <w:rPr>
+          <w:b/>
+          <w:bCs/>
+        </w:rPr>
+        <w:t xml:space="preserve"> </w:t>
+      </w:r>
+    </w:p>
+    <w:p>
+      <w:pPr>
+        <w:pStyle w:val="ListParagraph"/>
+        <w:numPr>
+          <w:ilvl w:val="0"/>
+          <w:numId w:val="1"/>
+        </w:numPr>
+        <w:rPr>
+          <w:b/>
+          <w:bCs/>
+        </w:rPr>
+      </w:pPr>
+      <w:r>
+        <w:rPr>
+          <w:b/>
+          <w:bCs/>
+        </w:rPr>
+        <w:t>T</w:t>
+      </w:r>
+      <w:r>
+        <w:rPr>
+          <w:b/>
+          <w:bCs/>
+        </w:rPr>
+        <w:t>his system can make the faculties happy places to learn and develop and jo</w:t>
+      </w:r>
+      <w:r>
+        <w:rPr>
+          <w:b/>
+          <w:bCs/>
+        </w:rPr>
+        <w:t xml:space="preserve">y by integrate many interactive systems from </w:t>
+      </w:r>
+      <w:r>
+        <w:rPr>
+          <w:b/>
+          <w:bCs/>
+        </w:rPr>
+        <w:t>every</w:t>
+      </w:r>
+      <w:r>
+        <w:rPr>
+          <w:b/>
+          <w:bCs/>
+        </w:rPr>
+        <w:t>where and any</w:t>
+      </w:r>
+      <w:r>
+        <w:rPr>
+          <w:b/>
+          <w:bCs/>
+        </w:rPr>
+        <w:t>time, Make the development of Agile techniques 37% faster.</w:t>
+      </w:r>
+    </w:p>
+    <w:p>
+      <w:pPr>
+        <w:pStyle w:val="ListParagraph"/>
+        <w:numPr>
+          <w:ilvl w:val="0"/>
+          <w:numId w:val="1"/>
+        </w:numPr>
+        <w:rPr>
+          <w:b/>
+          <w:bCs/>
+        </w:rPr>
+      </w:pPr>
+      <w:r>
+        <w:rPr>
+          <w:b/>
+          <w:bCs/>
+        </w:rPr>
         <w:t xml:space="preserve">Microservices must be implemented using Agile Process because it’s an </w:t>
       </w:r>
       <w:r>
@@ -641,7 +828,19 @@
           <w:sz w:val="28"/>
           <w:szCs w:val="28"/>
         </w:rPr>
-        <w:t>rem</w:t>
+        <w:t>re</w:t>
+      </w:r>
+      <w:bookmarkStart w:id="0" w:name="_GoBack"/>
+      <w:bookmarkEnd w:id="0"/>
+      <w:r>
+        <w:rPr>
+          <w:b/>
+          <w:bCs/>
+          <w:color w:val="FF0000"/>
+          <w:sz w:val="28"/>
+          <w:szCs w:val="28"/>
+        </w:rPr>
+        <w:t>m</w:t>
       </w:r>
       <w:r>
         <w:rPr>
@@ -877,6 +1076,9 @@
               </w:rPr>
             </w:pPr>
             <w:r>
+              <w:rPr>
+                <w:noProof/>
+              </w:rPr>
               <w:drawing>
                 <wp:inline distT="0" distB="0" distL="0" distR="0" wp14:anchorId="635945A7" wp14:editId="4E4D9BB3">
                   <wp:extent cx="678180" cy="703485"/>
@@ -941,31 +1143,7 @@
               <w:rPr>
                 <w:shd w:val="clear" w:color="auto" w:fill="FFFFFF"/>
               </w:rPr>
-              <w:t>Deliver value to</w:t>
-            </w:r>
-            <w:r>
-              <w:rPr>
-                <w:shd w:val="clear" w:color="auto" w:fill="FFFFFF"/>
-              </w:rPr>
-              <w:t xml:space="preserve"> </w:t>
-            </w:r>
-            <w:r>
-              <w:rPr>
-                <w:shd w:val="clear" w:color="auto" w:fill="FFFFFF"/>
-              </w:rPr>
-              <w:t xml:space="preserve">users faster using proven agile tools to plan, track, and discuss work across </w:t>
-            </w:r>
-            <w:r>
-              <w:rPr>
-                <w:shd w:val="clear" w:color="auto" w:fill="FFFFFF"/>
-              </w:rPr>
-              <w:t>the</w:t>
-            </w:r>
-            <w:r>
-              <w:rPr>
-                <w:shd w:val="clear" w:color="auto" w:fill="FFFFFF"/>
-              </w:rPr>
-              <w:t xml:space="preserve"> teams.</w:t>
+              <w:t>Deliver value to users faster using proven agile tools to plan, track, and discuss work across the teams.</w:t>
             </w:r>
           </w:p>
         </w:tc>
@@ -1323,6 +1501,7 @@
               <w:rPr>
                 <w:b/>
                 <w:bCs/>
+                <w:noProof/>
               </w:rPr>
               <w:drawing>
                 <wp:inline distT="0" distB="0" distL="0" distR="0" wp14:anchorId="345877CC" wp14:editId="72088B05">
@@ -1423,6 +1602,7 @@
               <w:rPr>
                 <w:b/>
                 <w:bCs/>
+                <w:noProof/>
               </w:rPr>
               <w:drawing>
                 <wp:inline distT="0" distB="0" distL="0" distR="0" wp14:anchorId="5F79FADC" wp14:editId="72F80CFA">
@@ -1642,8 +1822,6 @@
         </w:rPr>
         <w:t>Using OCELOT middleware for implementing API Gateway Design Patterns.</w:t>
       </w:r>
-      <w:bookmarkStart w:id="0" w:name="_GoBack"/>
-      <w:bookmarkEnd w:id="0"/>
     </w:p>
     <w:p>
       <w:pPr>
@@ -2219,6 +2397,7 @@
     <w:lsdException w:name="HTML Sample" w:semiHidden="1" w:unhideWhenUsed="1"/>
     <w:lsdException w:name="HTML Typewriter" w:semiHidden="1" w:unhideWhenUsed="1"/>
     <w:lsdException w:name="HTML Variable" w:semiHidden="1" w:unhideWhenUsed="1"/>
+    <w:lsdException w:name="Normal Table" w:semiHidden="1" w:unhideWhenUsed="1"/>
     <w:lsdException w:name="annotation subject" w:semiHidden="1" w:unhideWhenUsed="1"/>
     <w:lsdException w:name="No List" w:semiHidden="1" w:unhideWhenUsed="1"/>
     <w:lsdException w:name="Outline List 1" w:semiHidden="1" w:unhideWhenUsed="1"/>
@@ -2261,8 +2440,11 @@
     <w:lsdException w:name="Table Contemporary" w:semiHidden="1" w:unhideWhenUsed="1"/>
     <w:lsdException w:name="Table Elegant" w:semiHidden="1" w:unhideWhenUsed="1"/>
     <w:lsdException w:name="Table Professional" w:semiHidden="1" w:unhideWhenUsed="1"/>
+    <w:lsdException w:name="Table Subtle 1" w:semiHidden="1" w:unhideWhenUsed="1"/>
     <w:lsdException w:name="Table Subtle 2" w:semiHidden="1" w:unhideWhenUsed="1"/>
     <w:lsdException w:name="Table Web 1" w:semiHidden="1" w:unhideWhenUsed="1"/>
+    <w:lsdException w:name="Table Web 2" w:semiHidden="1" w:unhideWhenUsed="1"/>
+    <w:lsdException w:name="Table Web 3" w:semiHidden="1" w:unhideWhenUsed="1"/>
     <w:lsdException w:name="Balloon Text" w:semiHidden="1" w:unhideWhenUsed="1"/>
     <w:lsdException w:name="Table Grid" w:uiPriority="39"/>
     <w:lsdException w:name="Table Theme" w:semiHidden="1" w:unhideWhenUsed="1"/>
@@ -2494,6 +2676,7 @@
   <w:style w:type="character" w:default="1" w:styleId="DefaultParagraphFont">
     <w:name w:val="Default Paragraph Font"/>
     <w:uiPriority w:val="1"/>
+    <w:semiHidden/>
     <w:unhideWhenUsed/>
   </w:style>
   <w:style w:type="table" w:default="1" w:styleId="TableNormal">

</xml_diff>